<commit_message>
adding cv made in latex Fall 2017
</commit_message>
<xml_diff>
--- a/cv/AditiRamachandran_resumeFall2017.docx
+++ b/cv/AditiRamachandran_resumeFall2017.docx
@@ -188,23 +188,7 @@
           <w:szCs w:val="21"/>
         </w:rPr>
         <w:tab/>
-        <w:t xml:space="preserve">Advisor: Dr. Brian </w:t>
-      </w:r>
-      <w:proofErr w:type="spellStart"/>
-      <w:r>
-        <w:rPr>
-          <w:sz w:val="21"/>
-          <w:szCs w:val="21"/>
-        </w:rPr>
-        <w:t>Scassellati</w:t>
-      </w:r>
-      <w:proofErr w:type="spellEnd"/>
-      <w:r>
-        <w:rPr>
-          <w:sz w:val="21"/>
-          <w:szCs w:val="21"/>
-        </w:rPr>
-        <w:t>, Yale Social Robotics Lab</w:t>
+        <w:t>Advisor: Dr. Brian Scassellati, Yale Social Robotics Lab</w:t>
       </w:r>
     </w:p>
     <w:p>
@@ -232,23 +216,13 @@
         </w:rPr>
         <w:tab/>
       </w:r>
-      <w:proofErr w:type="spellStart"/>
-      <w:r>
-        <w:rPr>
-          <w:i/>
-          <w:sz w:val="21"/>
-          <w:szCs w:val="21"/>
-        </w:rPr>
-        <w:t>M.Phil</w:t>
-      </w:r>
-      <w:proofErr w:type="spellEnd"/>
-      <w:r>
-        <w:rPr>
-          <w:i/>
-          <w:sz w:val="21"/>
-          <w:szCs w:val="21"/>
-        </w:rPr>
-        <w:t>, Yale University, August 2012 – May 2015</w:t>
+      <w:r>
+        <w:rPr>
+          <w:i/>
+          <w:sz w:val="21"/>
+          <w:szCs w:val="21"/>
+        </w:rPr>
+        <w:t>M.Phil, Yale University, August 2012 – May 2015</w:t>
       </w:r>
     </w:p>
     <w:p>
@@ -265,23 +239,7 @@
           <w:szCs w:val="21"/>
         </w:rPr>
         <w:tab/>
-        <w:t xml:space="preserve">Advisor: Dr. Brian </w:t>
-      </w:r>
-      <w:proofErr w:type="spellStart"/>
-      <w:r>
-        <w:rPr>
-          <w:sz w:val="21"/>
-          <w:szCs w:val="21"/>
-        </w:rPr>
-        <w:t>Scassellati</w:t>
-      </w:r>
-      <w:proofErr w:type="spellEnd"/>
-      <w:r>
-        <w:rPr>
-          <w:sz w:val="21"/>
-          <w:szCs w:val="21"/>
-        </w:rPr>
-        <w:t>, Yale Social Robotics Lab</w:t>
+        <w:t>Advisor: Dr. Brian Scassellati, Yale Social Robotics Lab</w:t>
       </w:r>
     </w:p>
     <w:p>
@@ -452,15 +410,7 @@
           <w:sz w:val="21"/>
           <w:szCs w:val="21"/>
         </w:rPr>
-        <w:t xml:space="preserve">re </w:t>
-      </w:r>
-      <w:proofErr w:type="spellStart"/>
-      <w:r>
-        <w:rPr>
-          <w:sz w:val="21"/>
-          <w:szCs w:val="21"/>
-        </w:rPr>
-        <w:t>Booth</w:t>
+        <w:t>re Booth</w:t>
       </w:r>
       <w:r>
         <w:rPr>
@@ -469,29 +419,12 @@
         </w:rPr>
         <w:t>e</w:t>
       </w:r>
-      <w:proofErr w:type="spellEnd"/>
-      <w:r>
-        <w:rPr>
-          <w:sz w:val="21"/>
-          <w:szCs w:val="21"/>
-        </w:rPr>
-        <w:t xml:space="preserve"> </w:t>
-      </w:r>
-      <w:proofErr w:type="spellStart"/>
-      <w:r>
-        <w:rPr>
-          <w:sz w:val="21"/>
-          <w:szCs w:val="21"/>
-        </w:rPr>
-        <w:t>Luce</w:t>
-      </w:r>
-      <w:proofErr w:type="spellEnd"/>
-      <w:r>
-        <w:rPr>
-          <w:sz w:val="21"/>
-          <w:szCs w:val="21"/>
-        </w:rPr>
-        <w:t xml:space="preserve"> Scholarship: awarded for August 2008-May 2010</w:t>
+      <w:r>
+        <w:rPr>
+          <w:sz w:val="21"/>
+          <w:szCs w:val="21"/>
+        </w:rPr>
+        <w:t xml:space="preserve"> Luce Scholarship: awarded for August 2008-May 2010</w:t>
       </w:r>
     </w:p>
     <w:p>
@@ -952,23 +885,7 @@
           <w:szCs w:val="21"/>
         </w:rPr>
         <w:tab/>
-        <w:t xml:space="preserve">Worked on research project with faculty member involving </w:t>
-      </w:r>
-      <w:proofErr w:type="spellStart"/>
-      <w:r>
-        <w:rPr>
-          <w:sz w:val="21"/>
-          <w:szCs w:val="21"/>
-        </w:rPr>
-        <w:t>reidentification</w:t>
-      </w:r>
-      <w:proofErr w:type="spellEnd"/>
-      <w:r>
-        <w:rPr>
-          <w:sz w:val="21"/>
-          <w:szCs w:val="21"/>
-        </w:rPr>
-        <w:t xml:space="preserve"> and matching publicly available data from different social networks to correctly identify a person. Wrote several Python scripts to automate the collection of public data from social networking websites. Examined the role that friendship links within social networks have in matching users across datasets. </w:t>
+        <w:t xml:space="preserve">Worked on research project with faculty member involving reidentification and matching publicly available data from different social networks to correctly identify a person. Wrote several Python scripts to automate the collection of public data from social networking websites. Examined the role that friendship links within social networks have in matching users across datasets. </w:t>
       </w:r>
       <w:r>
         <w:rPr>
@@ -1408,16 +1325,7 @@
           <w:sz w:val="21"/>
           <w:szCs w:val="21"/>
         </w:rPr>
-        <w:t xml:space="preserve">software to assess </w:t>
-      </w:r>
-      <w:bookmarkStart w:id="0" w:name="_GoBack"/>
-      <w:bookmarkEnd w:id="0"/>
-      <w:r>
-        <w:rPr>
-          <w:sz w:val="21"/>
-          <w:szCs w:val="21"/>
-        </w:rPr>
-        <w:t xml:space="preserve">a variety of short path measures between two nodes within complex networks. Applied advanced clustering techniques to discriminate between possible origins of intercepted foreign communications. Extended Java skills to include XML digestion and Java XML binding, relational </w:t>
+        <w:t xml:space="preserve">software to assess a variety of short path measures between two nodes within complex networks. Applied advanced clustering techniques to discriminate between possible origins of intercepted foreign communications. Extended Java skills to include XML digestion and Java XML binding, relational </w:t>
       </w:r>
       <w:r>
         <w:rPr>
@@ -1425,23 +1333,7 @@
           <w:szCs w:val="21"/>
         </w:rPr>
         <w:lastRenderedPageBreak/>
-        <w:t xml:space="preserve">database connectivity and use of Hibernate for object-relational mapping, and </w:t>
-      </w:r>
-      <w:proofErr w:type="spellStart"/>
-      <w:r>
-        <w:rPr>
-          <w:sz w:val="21"/>
-          <w:szCs w:val="21"/>
-        </w:rPr>
-        <w:t>JFreeChart</w:t>
-      </w:r>
-      <w:proofErr w:type="spellEnd"/>
-      <w:r>
-        <w:rPr>
-          <w:sz w:val="21"/>
-          <w:szCs w:val="21"/>
-        </w:rPr>
-        <w:t>, an open-source visualization suite.</w:t>
+        <w:t>database connectivity and use of Hibernate for object-relational mapping, and JFreeChart, an open-source visualization suite.</w:t>
       </w:r>
     </w:p>
     <w:p>
@@ -1894,39 +1786,7 @@
           <w:sz w:val="21"/>
           <w:szCs w:val="21"/>
         </w:rPr>
-        <w:t xml:space="preserve">, </w:t>
-      </w:r>
-      <w:proofErr w:type="spellStart"/>
-      <w:r>
-        <w:rPr>
-          <w:sz w:val="21"/>
-          <w:szCs w:val="21"/>
-        </w:rPr>
-        <w:t>Chien</w:t>
-      </w:r>
-      <w:proofErr w:type="spellEnd"/>
-      <w:r>
-        <w:rPr>
-          <w:sz w:val="21"/>
-          <w:szCs w:val="21"/>
-        </w:rPr>
-        <w:t xml:space="preserve">-Ming Huang, Brian </w:t>
-      </w:r>
-      <w:proofErr w:type="spellStart"/>
-      <w:r>
-        <w:rPr>
-          <w:sz w:val="21"/>
-          <w:szCs w:val="21"/>
-        </w:rPr>
-        <w:t>Scassellati</w:t>
-      </w:r>
-      <w:proofErr w:type="spellEnd"/>
-      <w:r>
-        <w:rPr>
-          <w:sz w:val="21"/>
-          <w:szCs w:val="21"/>
-        </w:rPr>
-        <w:t>. 2017. Give Me a Break! Personalized Timing Strategies to Promote Learning in Robot-Child Tutoring. In Proceedings of the 12th ACM/IEEE International Conference on Human-Robot Interaction (HRI 2017). Vienna, Austria, March 6-9.</w:t>
+        <w:t>, Chien-Ming Huang, Brian Scassellati. 2017. Give Me a Break! Personalized Timing Strategies to Promote Learning in Robot-Child Tutoring. In Proceedings of the 12th ACM/IEEE International Conference on Human-Robot Interaction (HRI 2017). Vienna, Austria, March 6-9.</w:t>
       </w:r>
     </w:p>
     <w:p>
@@ -1966,64 +1826,16 @@
           <w:sz w:val="21"/>
           <w:szCs w:val="21"/>
         </w:rPr>
-        <w:t xml:space="preserve">, </w:t>
-      </w:r>
-      <w:proofErr w:type="spellStart"/>
-      <w:r>
-        <w:rPr>
-          <w:sz w:val="21"/>
-          <w:szCs w:val="21"/>
-        </w:rPr>
-        <w:t>Alexandru</w:t>
-      </w:r>
-      <w:proofErr w:type="spellEnd"/>
-      <w:r>
-        <w:rPr>
+        <w:t>, Alexandru Litoiu, Brian Scassellati. 2016. Shaping Productive Help-Seeking Behavior During Robot-Child Tutoring Interactions. In Proceedings of the 11th ACM/IEEE International Conference on Human-Robot Interaction (HRI 2016). Christchurch, New Zealand, March 7-10.</w:t>
+      </w:r>
+      <w:r>
+        <w:rPr>
+          <w:b/>
           <w:sz w:val="21"/>
           <w:szCs w:val="21"/>
         </w:rPr>
         <w:t xml:space="preserve"> </w:t>
       </w:r>
-      <w:proofErr w:type="spellStart"/>
-      <w:r>
-        <w:rPr>
-          <w:sz w:val="21"/>
-          <w:szCs w:val="21"/>
-        </w:rPr>
-        <w:t>Litoiu</w:t>
-      </w:r>
-      <w:proofErr w:type="spellEnd"/>
-      <w:r>
-        <w:rPr>
-          <w:sz w:val="21"/>
-          <w:szCs w:val="21"/>
-        </w:rPr>
-        <w:t xml:space="preserve">, Brian </w:t>
-      </w:r>
-      <w:proofErr w:type="spellStart"/>
-      <w:r>
-        <w:rPr>
-          <w:sz w:val="21"/>
-          <w:szCs w:val="21"/>
-        </w:rPr>
-        <w:t>Scassellati</w:t>
-      </w:r>
-      <w:proofErr w:type="spellEnd"/>
-      <w:r>
-        <w:rPr>
-          <w:sz w:val="21"/>
-          <w:szCs w:val="21"/>
-        </w:rPr>
-        <w:t>. 2016. Shaping Productive Help-Seeking Behavior During Robot-Child Tutoring Interactions. In Proceedings of the 11th ACM/IEEE International Conference on Human-Robot Interaction (HRI 2016). Christchurch, New Zealand, March 7-10.</w:t>
-      </w:r>
-      <w:r>
-        <w:rPr>
-          <w:b/>
-          <w:sz w:val="21"/>
-          <w:szCs w:val="21"/>
-        </w:rPr>
-        <w:t xml:space="preserve"> </w:t>
-      </w:r>
       <w:r>
         <w:rPr>
           <w:i/>
@@ -2066,55 +1878,7 @@
           <w:sz w:val="21"/>
           <w:szCs w:val="21"/>
         </w:rPr>
-        <w:t xml:space="preserve">Bradley Hayes, Elena Corina </w:t>
-      </w:r>
-      <w:proofErr w:type="spellStart"/>
-      <w:r>
-        <w:rPr>
-          <w:sz w:val="21"/>
-          <w:szCs w:val="21"/>
-        </w:rPr>
-        <w:t>Grigore</w:t>
-      </w:r>
-      <w:proofErr w:type="spellEnd"/>
-      <w:r>
-        <w:rPr>
-          <w:sz w:val="21"/>
-          <w:szCs w:val="21"/>
-        </w:rPr>
-        <w:t xml:space="preserve">, </w:t>
-      </w:r>
-      <w:proofErr w:type="spellStart"/>
-      <w:r>
-        <w:rPr>
-          <w:sz w:val="21"/>
-          <w:szCs w:val="21"/>
-        </w:rPr>
-        <w:t>Alexandru</w:t>
-      </w:r>
-      <w:proofErr w:type="spellEnd"/>
-      <w:r>
-        <w:rPr>
-          <w:sz w:val="21"/>
-          <w:szCs w:val="21"/>
-        </w:rPr>
-        <w:t xml:space="preserve"> </w:t>
-      </w:r>
-      <w:proofErr w:type="spellStart"/>
-      <w:r>
-        <w:rPr>
-          <w:sz w:val="21"/>
-          <w:szCs w:val="21"/>
-        </w:rPr>
-        <w:t>Litoiu</w:t>
-      </w:r>
-      <w:proofErr w:type="spellEnd"/>
-      <w:r>
-        <w:rPr>
-          <w:sz w:val="21"/>
-          <w:szCs w:val="21"/>
-        </w:rPr>
-        <w:t>, </w:t>
+        <w:t>Bradley Hayes, Elena Corina Grigore, Alexandru Litoiu, </w:t>
       </w:r>
       <w:r>
         <w:rPr>
@@ -2130,23 +1894,7 @@
           <w:sz w:val="21"/>
           <w:szCs w:val="21"/>
         </w:rPr>
-        <w:t xml:space="preserve">, Brian </w:t>
-      </w:r>
-      <w:proofErr w:type="spellStart"/>
-      <w:r>
-        <w:rPr>
-          <w:sz w:val="21"/>
-          <w:szCs w:val="21"/>
-        </w:rPr>
-        <w:t>Scassellati</w:t>
-      </w:r>
-      <w:proofErr w:type="spellEnd"/>
-      <w:r>
-        <w:rPr>
-          <w:sz w:val="21"/>
-          <w:szCs w:val="21"/>
-        </w:rPr>
-        <w:t>. 2014. A Developmentally Inspired Transfer Learning Approach for Skill Proficiency Assessment. In 4th International Conference on Development and Learning and on Epigenetic Robotics (ICDL 2014). IEEE, Genoa, Italy, October 13-16.</w:t>
+        <w:t>, Brian Scassellati. 2014. A Developmentally Inspired Transfer Learning Approach for Skill Proficiency Assessment. In 4th International Conference on Development and Learning and on Epigenetic Robotics (ICDL 2014). IEEE, Genoa, Italy, October 13-16.</w:t>
       </w:r>
     </w:p>
     <w:p>
@@ -2172,39 +1920,7 @@
           <w:sz w:val="21"/>
           <w:szCs w:val="21"/>
         </w:rPr>
-        <w:t>Elaine Short, Katelyn Swift-</w:t>
-      </w:r>
-      <w:proofErr w:type="spellStart"/>
-      <w:r>
-        <w:rPr>
-          <w:sz w:val="21"/>
-          <w:szCs w:val="21"/>
-        </w:rPr>
-        <w:t>Spong</w:t>
-      </w:r>
-      <w:proofErr w:type="spellEnd"/>
-      <w:r>
-        <w:rPr>
-          <w:sz w:val="21"/>
-          <w:szCs w:val="21"/>
-        </w:rPr>
-        <w:t xml:space="preserve">, Jillian </w:t>
-      </w:r>
-      <w:proofErr w:type="spellStart"/>
-      <w:r>
-        <w:rPr>
-          <w:sz w:val="21"/>
-          <w:szCs w:val="21"/>
-        </w:rPr>
-        <w:t>Greczek</w:t>
-      </w:r>
-      <w:proofErr w:type="spellEnd"/>
-      <w:r>
-        <w:rPr>
-          <w:sz w:val="21"/>
-          <w:szCs w:val="21"/>
-        </w:rPr>
-        <w:t>, </w:t>
+        <w:t>Elaine Short, Katelyn Swift-Spong, Jillian Greczek, </w:t>
       </w:r>
       <w:r>
         <w:rPr>
@@ -2220,231 +1936,7 @@
           <w:sz w:val="21"/>
           <w:szCs w:val="21"/>
         </w:rPr>
-        <w:t xml:space="preserve">, </w:t>
-      </w:r>
-      <w:proofErr w:type="spellStart"/>
-      <w:r>
-        <w:rPr>
-          <w:sz w:val="21"/>
-          <w:szCs w:val="21"/>
-        </w:rPr>
-        <w:t>Alexandru</w:t>
-      </w:r>
-      <w:proofErr w:type="spellEnd"/>
-      <w:r>
-        <w:rPr>
-          <w:sz w:val="21"/>
-          <w:szCs w:val="21"/>
-        </w:rPr>
-        <w:t xml:space="preserve"> </w:t>
-      </w:r>
-      <w:proofErr w:type="spellStart"/>
-      <w:r>
-        <w:rPr>
-          <w:sz w:val="21"/>
-          <w:szCs w:val="21"/>
-        </w:rPr>
-        <w:t>Litoiu</w:t>
-      </w:r>
-      <w:proofErr w:type="spellEnd"/>
-      <w:r>
-        <w:rPr>
-          <w:sz w:val="21"/>
-          <w:szCs w:val="21"/>
-        </w:rPr>
-        <w:t xml:space="preserve">, Elena Corina </w:t>
-      </w:r>
-      <w:proofErr w:type="spellStart"/>
-      <w:r>
-        <w:rPr>
-          <w:sz w:val="21"/>
-          <w:szCs w:val="21"/>
-        </w:rPr>
-        <w:t>Grigore</w:t>
-      </w:r>
-      <w:proofErr w:type="spellEnd"/>
-      <w:r>
-        <w:rPr>
-          <w:sz w:val="21"/>
-          <w:szCs w:val="21"/>
-        </w:rPr>
-        <w:t xml:space="preserve">, David </w:t>
-      </w:r>
-      <w:proofErr w:type="spellStart"/>
-      <w:r>
-        <w:rPr>
-          <w:sz w:val="21"/>
-          <w:szCs w:val="21"/>
-        </w:rPr>
-        <w:t>Feil-Seifer</w:t>
-      </w:r>
-      <w:proofErr w:type="spellEnd"/>
-      <w:r>
-        <w:rPr>
-          <w:sz w:val="21"/>
-          <w:szCs w:val="21"/>
-        </w:rPr>
-        <w:t xml:space="preserve">, Samuel Shuster, </w:t>
-      </w:r>
-      <w:proofErr w:type="spellStart"/>
-      <w:r>
-        <w:rPr>
-          <w:sz w:val="21"/>
-          <w:szCs w:val="21"/>
-        </w:rPr>
-        <w:t>Jin</w:t>
-      </w:r>
-      <w:proofErr w:type="spellEnd"/>
-      <w:r>
-        <w:rPr>
-          <w:sz w:val="21"/>
-          <w:szCs w:val="21"/>
-        </w:rPr>
-        <w:t xml:space="preserve"> </w:t>
-      </w:r>
-      <w:proofErr w:type="spellStart"/>
-      <w:r>
-        <w:rPr>
-          <w:sz w:val="21"/>
-          <w:szCs w:val="21"/>
-        </w:rPr>
-        <w:t>Joo</w:t>
-      </w:r>
-      <w:proofErr w:type="spellEnd"/>
-      <w:r>
-        <w:rPr>
-          <w:sz w:val="21"/>
-          <w:szCs w:val="21"/>
-        </w:rPr>
-        <w:t xml:space="preserve"> Lee, </w:t>
-      </w:r>
-      <w:proofErr w:type="spellStart"/>
-      <w:r>
-        <w:rPr>
-          <w:sz w:val="21"/>
-          <w:szCs w:val="21"/>
-        </w:rPr>
-        <w:t>Shaobo</w:t>
-      </w:r>
-      <w:proofErr w:type="spellEnd"/>
-      <w:r>
-        <w:rPr>
-          <w:sz w:val="21"/>
-          <w:szCs w:val="21"/>
-        </w:rPr>
-        <w:t xml:space="preserve"> Huang, Svetlana </w:t>
-      </w:r>
-      <w:proofErr w:type="spellStart"/>
-      <w:r>
-        <w:rPr>
-          <w:sz w:val="21"/>
-          <w:szCs w:val="21"/>
-        </w:rPr>
-        <w:t>Levonisova</w:t>
-      </w:r>
-      <w:proofErr w:type="spellEnd"/>
-      <w:r>
-        <w:rPr>
-          <w:sz w:val="21"/>
-          <w:szCs w:val="21"/>
-        </w:rPr>
-        <w:t xml:space="preserve">, Sarah </w:t>
-      </w:r>
-      <w:proofErr w:type="spellStart"/>
-      <w:r>
-        <w:rPr>
-          <w:sz w:val="21"/>
-          <w:szCs w:val="21"/>
-        </w:rPr>
-        <w:t>Litz</w:t>
-      </w:r>
-      <w:proofErr w:type="spellEnd"/>
-      <w:r>
-        <w:rPr>
-          <w:sz w:val="21"/>
-          <w:szCs w:val="21"/>
-        </w:rPr>
-        <w:t xml:space="preserve">, </w:t>
-      </w:r>
-      <w:proofErr w:type="spellStart"/>
-      <w:r>
-        <w:rPr>
-          <w:sz w:val="21"/>
-          <w:szCs w:val="21"/>
-        </w:rPr>
-        <w:t>Jamy</w:t>
-      </w:r>
-      <w:proofErr w:type="spellEnd"/>
-      <w:r>
-        <w:rPr>
-          <w:sz w:val="21"/>
-          <w:szCs w:val="21"/>
-        </w:rPr>
-        <w:t xml:space="preserve"> Li, Gisele Ragusa, Donna </w:t>
-      </w:r>
-      <w:proofErr w:type="spellStart"/>
-      <w:r>
-        <w:rPr>
-          <w:sz w:val="21"/>
-          <w:szCs w:val="21"/>
-        </w:rPr>
-        <w:t>Spruijt</w:t>
-      </w:r>
-      <w:proofErr w:type="spellEnd"/>
-      <w:r>
-        <w:rPr>
-          <w:sz w:val="21"/>
-          <w:szCs w:val="21"/>
-        </w:rPr>
-        <w:t xml:space="preserve">-Metz, Maja </w:t>
-      </w:r>
-      <w:proofErr w:type="spellStart"/>
-      <w:r>
-        <w:rPr>
-          <w:sz w:val="21"/>
-          <w:szCs w:val="21"/>
-        </w:rPr>
-        <w:t>Mataric</w:t>
-      </w:r>
-      <w:proofErr w:type="spellEnd"/>
-      <w:r>
-        <w:rPr>
-          <w:sz w:val="21"/>
-          <w:szCs w:val="21"/>
-        </w:rPr>
-        <w:t xml:space="preserve">, Brian </w:t>
-      </w:r>
-      <w:proofErr w:type="spellStart"/>
-      <w:r>
-        <w:rPr>
-          <w:sz w:val="21"/>
-          <w:szCs w:val="21"/>
-        </w:rPr>
-        <w:t>Scassellati</w:t>
-      </w:r>
-      <w:proofErr w:type="spellEnd"/>
-      <w:r>
-        <w:rPr>
-          <w:sz w:val="21"/>
-          <w:szCs w:val="21"/>
-        </w:rPr>
-        <w:t xml:space="preserve">. 2014. How to Train Your </w:t>
-      </w:r>
-      <w:proofErr w:type="spellStart"/>
-      <w:r>
-        <w:rPr>
-          <w:sz w:val="21"/>
-          <w:szCs w:val="21"/>
-        </w:rPr>
-        <w:t>DragonBot</w:t>
-      </w:r>
-      <w:proofErr w:type="spellEnd"/>
-      <w:r>
-        <w:rPr>
-          <w:sz w:val="21"/>
-          <w:szCs w:val="21"/>
-        </w:rPr>
-        <w:t>: Socially Assistive Robots for Teaching Children About Nutrition Through Play. In Robot and Human Interactive Communication, 2014 (ROMAN 2014). IEEE, Edinburgh, United Kingdom, August 25-29.</w:t>
+        <w:t>, Alexandru Litoiu, Elena Corina Grigore, David Feil-Seifer, Samuel Shuster, Jin Joo Lee, Shaobo Huang, Svetlana Levonisova, Sarah Litz, Jamy Li, Gisele Ragusa, Donna Spruijt-Metz, Maja Mataric, Brian Scassellati. 2014. How to Train Your DragonBot: Socially Assistive Robots for Teaching Children About Nutrition Through Play. In Robot and Human Interactive Communication, 2014 (ROMAN 2014). IEEE, Edinburgh, United Kingdom, August 25-29.</w:t>
       </w:r>
     </w:p>
     <w:p>
@@ -2480,23 +1972,7 @@
           <w:sz w:val="21"/>
           <w:szCs w:val="21"/>
         </w:rPr>
-        <w:t xml:space="preserve">, Lisa Singh, Edward Porter, Frank Nagle. 2012. Exploring </w:t>
-      </w:r>
-      <w:proofErr w:type="spellStart"/>
-      <w:r>
-        <w:rPr>
-          <w:sz w:val="21"/>
-          <w:szCs w:val="21"/>
-        </w:rPr>
-        <w:t>Reidentification</w:t>
-      </w:r>
-      <w:proofErr w:type="spellEnd"/>
-      <w:r>
-        <w:rPr>
-          <w:sz w:val="21"/>
-          <w:szCs w:val="21"/>
-        </w:rPr>
-        <w:t xml:space="preserve"> Risks in Public Domains. In the Proceedings of the Conference on Privacy, Security, and Trust (PST 2012). IEEE, Paris, France, July 16-18. </w:t>
+        <w:t>, Lisa Singh, Edward Porter, Frank Nagle. 2012. Exploring Reidentification Risks in Public Domains. In the Proceedings of the Conference on Privacy, Security, and Trust (PST 2012). IEEE, Paris, France, July 16-18. </w:t>
       </w:r>
       <w:r>
         <w:rPr>
@@ -2567,39 +2043,7 @@
           <w:sz w:val="21"/>
           <w:szCs w:val="21"/>
         </w:rPr>
-        <w:t xml:space="preserve">Sarah </w:t>
-      </w:r>
-      <w:proofErr w:type="spellStart"/>
-      <w:r>
-        <w:rPr>
-          <w:sz w:val="21"/>
-          <w:szCs w:val="21"/>
-        </w:rPr>
-        <w:t>Strohkorb</w:t>
-      </w:r>
-      <w:proofErr w:type="spellEnd"/>
-      <w:r>
-        <w:rPr>
-          <w:sz w:val="21"/>
-          <w:szCs w:val="21"/>
-        </w:rPr>
-        <w:t xml:space="preserve">, </w:t>
-      </w:r>
-      <w:proofErr w:type="spellStart"/>
-      <w:r>
-        <w:rPr>
-          <w:sz w:val="21"/>
-          <w:szCs w:val="21"/>
-        </w:rPr>
-        <w:t>Chien</w:t>
-      </w:r>
-      <w:proofErr w:type="spellEnd"/>
-      <w:r>
-        <w:rPr>
-          <w:sz w:val="21"/>
-          <w:szCs w:val="21"/>
-        </w:rPr>
-        <w:t xml:space="preserve">-Ming Huang, </w:t>
+        <w:t xml:space="preserve">Sarah Strohkorb, Chien-Ming Huang, </w:t>
       </w:r>
       <w:r>
         <w:rPr>
@@ -2614,23 +2058,7 @@
           <w:sz w:val="21"/>
           <w:szCs w:val="21"/>
         </w:rPr>
-        <w:t xml:space="preserve">, Brian </w:t>
-      </w:r>
-      <w:proofErr w:type="spellStart"/>
-      <w:r>
-        <w:rPr>
-          <w:sz w:val="21"/>
-          <w:szCs w:val="21"/>
-        </w:rPr>
-        <w:t>Scassellati</w:t>
-      </w:r>
-      <w:proofErr w:type="spellEnd"/>
-      <w:r>
-        <w:rPr>
-          <w:sz w:val="21"/>
-          <w:szCs w:val="21"/>
-        </w:rPr>
-        <w:t>. 2016. Establishing Sustained, Supportive Human-Robot Relationships: Building Blocks and Open Challenges. In Proceedings of the AAAI Spring Symposium on Enabling Computing Research in Socially Intelligent Human-Robot Interaction. Palo Alto, California, USA, March 21-23.</w:t>
+        <w:t>, Brian Scassellati. 2016. Establishing Sustained, Supportive Human-Robot Relationships: Building Blocks and Open Challenges. In Proceedings of the AAAI Spring Symposium on Enabling Computing Research in Socially Intelligent Human-Robot Interaction. Palo Alto, California, USA, March 21-23.</w:t>
       </w:r>
     </w:p>
     <w:p>
@@ -2671,56 +2099,75 @@
           <w:sz w:val="21"/>
           <w:szCs w:val="21"/>
         </w:rPr>
-        <w:t xml:space="preserve">, Brian </w:t>
-      </w:r>
-      <w:proofErr w:type="spellStart"/>
-      <w:r>
-        <w:rPr>
+        <w:t>, Brian Scassellati. 2015. Developing Adaptive Social Robot Tutors for Children. In Proceedings of the AAAI Fall Symposium on Artificial Intelligence and Human-Robot Interaction (AI-HRI 2015). Arlington, Virginia, USA, November 13-15.</w:t>
+      </w:r>
+    </w:p>
+    <w:p>
+      <w:pPr>
+        <w:ind w:left="1080"/>
+        <w:jc w:val="both"/>
+        <w:rPr>
+          <w:b/>
           <w:bCs/>
           <w:sz w:val="21"/>
           <w:szCs w:val="21"/>
         </w:rPr>
-        <w:t>Scassellati</w:t>
-      </w:r>
-      <w:proofErr w:type="spellEnd"/>
-      <w:r>
-        <w:rPr>
+      </w:pPr>
+    </w:p>
+    <w:p>
+      <w:pPr>
+        <w:ind w:left="1080"/>
+        <w:jc w:val="both"/>
+        <w:rPr>
+          <w:b/>
+          <w:sz w:val="21"/>
+          <w:szCs w:val="21"/>
+        </w:rPr>
+      </w:pPr>
+      <w:r>
+        <w:rPr>
+          <w:b/>
           <w:bCs/>
           <w:sz w:val="21"/>
           <w:szCs w:val="21"/>
         </w:rPr>
-        <w:t>. 2015. Developing Adaptive Social Robot Tutors for Children. In Proceedings of the AAAI Fall Symposium on Artificial Intelligence and Human-Robot Interaction (AI-HRI 2015). Arlington, Virginia, USA, November 13-15.</w:t>
-      </w:r>
+        <w:t>Aditi Ramachandran</w:t>
+      </w:r>
+      <w:r>
+        <w:rPr>
+          <w:sz w:val="21"/>
+          <w:szCs w:val="21"/>
+        </w:rPr>
+        <w:t>, Brian Scassellati. 2015. Fostering Learning Gains Through Personalized Robot-Child Tutoring Interactions. In Proceedings of the HRI Pioneers Workshop at the Tenth ACM/IEEE Conference on Human-Robot Interaction (HRI 2015). Portland, Oregon, USA, March 2.</w:t>
+      </w:r>
+    </w:p>
+    <w:p>
+      <w:pPr>
+        <w:ind w:firstLine="720"/>
+        <w:jc w:val="both"/>
+        <w:rPr>
+          <w:b/>
+          <w:sz w:val="21"/>
+          <w:szCs w:val="21"/>
+        </w:rPr>
+      </w:pPr>
     </w:p>
     <w:p>
       <w:pPr>
         <w:ind w:left="1080"/>
         <w:jc w:val="both"/>
         <w:rPr>
+          <w:sz w:val="21"/>
+          <w:szCs w:val="21"/>
+        </w:rPr>
+      </w:pPr>
+      <w:r>
+        <w:rPr>
           <w:b/>
           <w:bCs/>
           <w:sz w:val="21"/>
           <w:szCs w:val="21"/>
         </w:rPr>
-      </w:pPr>
-    </w:p>
-    <w:p>
-      <w:pPr>
-        <w:ind w:left="1080"/>
-        <w:jc w:val="both"/>
-        <w:rPr>
-          <w:b/>
-          <w:sz w:val="21"/>
-          <w:szCs w:val="21"/>
-        </w:rPr>
-      </w:pPr>
-      <w:r>
-        <w:rPr>
-          <w:b/>
-          <w:bCs/>
-          <w:sz w:val="21"/>
-          <w:szCs w:val="21"/>
-        </w:rPr>
         <w:t>Aditi Ramachandran</w:t>
       </w:r>
       <w:r>
@@ -2728,76 +2175,7 @@
           <w:sz w:val="21"/>
           <w:szCs w:val="21"/>
         </w:rPr>
-        <w:t xml:space="preserve">, Brian </w:t>
-      </w:r>
-      <w:proofErr w:type="spellStart"/>
-      <w:r>
-        <w:rPr>
-          <w:sz w:val="21"/>
-          <w:szCs w:val="21"/>
-        </w:rPr>
-        <w:t>Scassellati</w:t>
-      </w:r>
-      <w:proofErr w:type="spellEnd"/>
-      <w:r>
-        <w:rPr>
-          <w:sz w:val="21"/>
-          <w:szCs w:val="21"/>
-        </w:rPr>
-        <w:t>. 2015. Fostering Learning Gains Through Personalized Robot-Child Tutoring Interactions. In Proceedings of the HRI Pioneers Workshop at the Tenth ACM/IEEE Conference on Human-Robot Interaction (HRI 2015). Portland, Oregon, USA, March 2.</w:t>
-      </w:r>
-    </w:p>
-    <w:p>
-      <w:pPr>
-        <w:ind w:firstLine="720"/>
-        <w:jc w:val="both"/>
-        <w:rPr>
-          <w:b/>
-          <w:sz w:val="21"/>
-          <w:szCs w:val="21"/>
-        </w:rPr>
-      </w:pPr>
-    </w:p>
-    <w:p>
-      <w:pPr>
-        <w:ind w:left="1080"/>
-        <w:jc w:val="both"/>
-        <w:rPr>
-          <w:sz w:val="21"/>
-          <w:szCs w:val="21"/>
-        </w:rPr>
-      </w:pPr>
-      <w:r>
-        <w:rPr>
-          <w:b/>
-          <w:bCs/>
-          <w:sz w:val="21"/>
-          <w:szCs w:val="21"/>
-        </w:rPr>
-        <w:t>Aditi Ramachandran</w:t>
-      </w:r>
-      <w:r>
-        <w:rPr>
-          <w:sz w:val="21"/>
-          <w:szCs w:val="21"/>
-        </w:rPr>
-        <w:t xml:space="preserve">, Brian </w:t>
-      </w:r>
-      <w:proofErr w:type="spellStart"/>
-      <w:r>
-        <w:rPr>
-          <w:sz w:val="21"/>
-          <w:szCs w:val="21"/>
-        </w:rPr>
-        <w:t>Scassellati</w:t>
-      </w:r>
-      <w:proofErr w:type="spellEnd"/>
-      <w:r>
-        <w:rPr>
-          <w:sz w:val="21"/>
-          <w:szCs w:val="21"/>
-        </w:rPr>
-        <w:t>. 2014. Adapting Difficulty Levels in Personalized Robot-Child Tutoring Interactions. In Proceedings of the 3rd Workshop on Machine Learning for Interactive Systems: Bridging the Gap between Perception, Action and Communication (MLIS '14) in Workshops at the Twenty-Eighth AAAI Conference on Artificial Intelligence. ACM, Quebec City, QC, Canada, July 28.</w:t>
+        <w:t>, Brian Scassellati. 2014. Adapting Difficulty Levels in Personalized Robot-Child Tutoring Interactions. In Proceedings of the 3rd Workshop on Machine Learning for Interactive Systems: Bridging the Gap between Perception, Action and Communication (MLIS '14) in Workshops at the Twenty-Eighth AAAI Conference on Artificial Intelligence. ACM, Quebec City, QC, Canada, July 28.</w:t>
       </w:r>
     </w:p>
     <w:p>
@@ -3389,23 +2767,7 @@
           <w:sz w:val="21"/>
           <w:szCs w:val="21"/>
         </w:rPr>
-        <w:t xml:space="preserve">Yale </w:t>
-      </w:r>
-      <w:proofErr w:type="spellStart"/>
-      <w:r>
-        <w:rPr>
-          <w:sz w:val="21"/>
-          <w:szCs w:val="21"/>
-        </w:rPr>
-        <w:t>Jashan</w:t>
-      </w:r>
-      <w:proofErr w:type="spellEnd"/>
-      <w:r>
-        <w:rPr>
-          <w:sz w:val="21"/>
-          <w:szCs w:val="21"/>
-        </w:rPr>
-        <w:t xml:space="preserve"> Bhan</w:t>
+        <w:t>Yale Jashan Bhan</w:t>
       </w:r>
       <w:r>
         <w:rPr>
@@ -3501,7 +2863,16 @@
           <w:sz w:val="21"/>
           <w:szCs w:val="21"/>
         </w:rPr>
-        <w:t>Lead team as c</w:t>
+        <w:t>Le</w:t>
+      </w:r>
+      <w:bookmarkStart w:id="0" w:name="_GoBack"/>
+      <w:bookmarkEnd w:id="0"/>
+      <w:r>
+        <w:rPr>
+          <w:sz w:val="21"/>
+          <w:szCs w:val="21"/>
+        </w:rPr>
+        <w:t>d team as c</w:t>
       </w:r>
       <w:r>
         <w:rPr>
@@ -3554,23 +2925,7 @@
           <w:sz w:val="21"/>
           <w:szCs w:val="21"/>
         </w:rPr>
-        <w:t xml:space="preserve">GU </w:t>
-      </w:r>
-      <w:proofErr w:type="spellStart"/>
-      <w:r>
-        <w:rPr>
-          <w:sz w:val="21"/>
-          <w:szCs w:val="21"/>
-        </w:rPr>
-        <w:t>Jawani</w:t>
-      </w:r>
-      <w:proofErr w:type="spellEnd"/>
-      <w:r>
-        <w:rPr>
-          <w:sz w:val="21"/>
-          <w:szCs w:val="21"/>
-        </w:rPr>
-        <w:t xml:space="preserve"> Bhangra Dance Team</w:t>
+        <w:t>GU Jawani Bhangra Dance Team</w:t>
       </w:r>
       <w:r>
         <w:rPr>
@@ -3791,15 +3146,7 @@
           <w:sz w:val="21"/>
           <w:szCs w:val="21"/>
         </w:rPr>
-        <w:t>ember/</w:t>
-      </w:r>
-      <w:proofErr w:type="gramStart"/>
-      <w:r>
-        <w:rPr>
-          <w:sz w:val="21"/>
-          <w:szCs w:val="21"/>
-        </w:rPr>
-        <w:t xml:space="preserve">Choreographer  </w:t>
+        <w:t xml:space="preserve">ember/Choreographer  </w:t>
       </w:r>
       <w:r>
         <w:rPr>
@@ -3808,7 +3155,6 @@
         </w:rPr>
         <w:tab/>
       </w:r>
-      <w:proofErr w:type="gramEnd"/>
       <w:r>
         <w:rPr>
           <w:sz w:val="21"/>
@@ -3894,23 +3240,7 @@
           <w:sz w:val="21"/>
           <w:szCs w:val="21"/>
         </w:rPr>
-        <w:t xml:space="preserve"> in </w:t>
-      </w:r>
-      <w:proofErr w:type="spellStart"/>
-      <w:r>
-        <w:rPr>
-          <w:sz w:val="21"/>
-          <w:szCs w:val="21"/>
-        </w:rPr>
-        <w:t>Rangila</w:t>
-      </w:r>
-      <w:proofErr w:type="spellEnd"/>
-      <w:r>
-        <w:rPr>
-          <w:sz w:val="21"/>
-          <w:szCs w:val="21"/>
-        </w:rPr>
-        <w:t>, Georgetown’s largest annual cultural show, in addition to other SAS activities throughout each year.</w:t>
+        <w:t xml:space="preserve"> in Rangila, Georgetown’s largest annual cultural show, in addition to other SAS activities throughout each year.</w:t>
       </w:r>
     </w:p>
     <w:p>
@@ -3971,7 +3301,6 @@
         </w:rPr>
         <w:t xml:space="preserve">, </w:t>
       </w:r>
-      <w:proofErr w:type="spellStart"/>
       <w:r>
         <w:rPr>
           <w:sz w:val="21"/>
@@ -3979,7 +3308,6 @@
         </w:rPr>
         <w:t>Javascript</w:t>
       </w:r>
-      <w:proofErr w:type="spellEnd"/>
       <w:r>
         <w:rPr>
           <w:sz w:val="21"/>
@@ -4023,23 +3351,7 @@
           <w:szCs w:val="21"/>
         </w:rPr>
         <w:tab/>
-        <w:t xml:space="preserve">Development Environments: Vim, </w:t>
-      </w:r>
-      <w:proofErr w:type="spellStart"/>
-      <w:r>
-        <w:rPr>
-          <w:sz w:val="21"/>
-          <w:szCs w:val="21"/>
-        </w:rPr>
-        <w:t>Xcode</w:t>
-      </w:r>
-      <w:proofErr w:type="spellEnd"/>
-      <w:r>
-        <w:rPr>
-          <w:sz w:val="21"/>
-          <w:szCs w:val="21"/>
-        </w:rPr>
-        <w:t>, Eclipse</w:t>
+        <w:t>Development Environments: Vim, Xcode, Eclipse</w:t>
       </w:r>
       <w:r>
         <w:rPr>
@@ -4063,23 +3375,7 @@
           <w:szCs w:val="21"/>
         </w:rPr>
         <w:tab/>
-        <w:t xml:space="preserve">Versioning: </w:t>
-      </w:r>
-      <w:proofErr w:type="spellStart"/>
-      <w:r>
-        <w:rPr>
-          <w:sz w:val="21"/>
-          <w:szCs w:val="21"/>
-        </w:rPr>
-        <w:t>Git</w:t>
-      </w:r>
-      <w:proofErr w:type="spellEnd"/>
-      <w:r>
-        <w:rPr>
-          <w:sz w:val="21"/>
-          <w:szCs w:val="21"/>
-        </w:rPr>
-        <w:t>, SVN</w:t>
+        <w:t>Versioning: Git, SVN</w:t>
       </w:r>
     </w:p>
     <w:p>
@@ -6559,7 +5855,7 @@
 </file>
 
 <file path=customXml/itemProps1.xml><?xml version="1.0" encoding="utf-8"?>
-<ds:datastoreItem xmlns:ds="http://schemas.openxmlformats.org/officeDocument/2006/customXml" ds:itemID="{A08AB0F0-205C-4943-A3CA-EB7F1B7D50B4}">
+<ds:datastoreItem xmlns:ds="http://schemas.openxmlformats.org/officeDocument/2006/customXml" ds:itemID="{8DCCD0A7-748B-AE4A-A703-BF219A5177E9}">
   <ds:schemaRefs>
     <ds:schemaRef ds:uri="http://schemas.openxmlformats.org/officeDocument/2006/bibliography"/>
   </ds:schemaRefs>

</xml_diff>